<commit_message>
more plots for everyone
</commit_message>
<xml_diff>
--- a/FinalReport.docx
+++ b/FinalReport.docx
@@ -736,7 +736,15 @@
           <w:b/>
           <w:i/>
         </w:rPr>
-        <w:t>h rate), a (saturation level</w:t>
+        <w:t>h rate), a (</w:t>
+      </w:r>
+      <w:r>
+        <w:rPr>
+          <w:rFonts w:ascii="Times New Roman" w:hAnsi="Times New Roman" w:cs="Times New Roman"/>
+          <w:b/>
+          <w:i/>
+        </w:rPr>
+        <w:t>carrying capacity</w:t>
       </w:r>
       <w:r>
         <w:rPr>
@@ -871,143 +879,520 @@
           <w:rFonts w:ascii="Times New Roman" w:hAnsi="Times New Roman" w:cs="Times New Roman"/>
         </w:rPr>
         <w:t>-Plots, file RM</w:t>
+      </w:r>
+      <w:r>
+        <w:rPr>
+          <w:rFonts w:ascii="Times New Roman" w:hAnsi="Times New Roman" w:cs="Times New Roman"/>
+        </w:rPr>
+        <w:t>.png</w:t>
+      </w:r>
+    </w:p>
+    <w:p>
+      <w:pPr>
+        <w:rPr>
+          <w:rFonts w:ascii="Times New Roman" w:hAnsi="Times New Roman" w:cs="Times New Roman"/>
+        </w:rPr>
+      </w:pPr>
+    </w:p>
+    <w:p>
+      <w:pPr>
+        <w:rPr>
+          <w:rFonts w:ascii="Times New Roman" w:hAnsi="Times New Roman" w:cs="Times New Roman"/>
+          <w:b/>
+          <w:i/>
+        </w:rPr>
+      </w:pPr>
+      <w:r>
+        <w:rPr>
+          <w:rFonts w:ascii="Times New Roman" w:hAnsi="Times New Roman" w:cs="Times New Roman"/>
+          <w:b/>
+          <w:i/>
+        </w:rPr>
+        <w:t xml:space="preserve">3. Additional simulations changing different parameters at each time: </w:t>
+      </w:r>
+    </w:p>
+    <w:p>
+      <w:pPr>
+        <w:rPr>
+          <w:rFonts w:ascii="Times New Roman" w:hAnsi="Times New Roman" w:cs="Times New Roman"/>
+        </w:rPr>
+      </w:pPr>
+      <w:r>
+        <w:rPr>
+          <w:rFonts w:ascii="Times New Roman" w:hAnsi="Times New Roman" w:cs="Times New Roman"/>
+        </w:rPr>
+        <w:t xml:space="preserve">Located in directory </w:t>
+      </w:r>
+      <w:r>
+        <w:rPr>
+          <w:rFonts w:ascii="Times New Roman" w:hAnsi="Times New Roman" w:cs="Times New Roman"/>
+        </w:rPr>
+        <w:t>Rosenzweig MacArthur</w:t>
+      </w:r>
+      <w:r>
+        <w:rPr>
+          <w:rFonts w:ascii="Times New Roman" w:hAnsi="Times New Roman" w:cs="Times New Roman"/>
+        </w:rPr>
+        <w:t xml:space="preserve">, sub-directory </w:t>
+      </w:r>
+      <w:r>
+        <w:rPr>
+          <w:rFonts w:ascii="Times New Roman" w:hAnsi="Times New Roman" w:cs="Times New Roman"/>
+        </w:rPr>
+        <w:t xml:space="preserve">Rosenzweig-MacArthur </w:t>
+      </w:r>
+      <w:r>
+        <w:rPr>
+          <w:rFonts w:ascii="Times New Roman" w:hAnsi="Times New Roman" w:cs="Times New Roman"/>
+        </w:rPr>
+        <w:t>-Plots</w:t>
+      </w:r>
+    </w:p>
+    <w:p>
+      <w:pPr>
+        <w:rPr>
+          <w:rFonts w:ascii="Times New Roman" w:hAnsi="Times New Roman" w:cs="Times New Roman"/>
+        </w:rPr>
+      </w:pPr>
+      <w:r>
+        <w:rPr>
+          <w:rFonts w:ascii="Times New Roman" w:hAnsi="Times New Roman" w:cs="Times New Roman"/>
+        </w:rPr>
+        <w:t>Vary a</w:t>
+      </w:r>
+      <w:r>
+        <w:rPr>
+          <w:rFonts w:ascii="Times New Roman" w:hAnsi="Times New Roman" w:cs="Times New Roman"/>
+        </w:rPr>
+        <w:t>= .</w:t>
+      </w:r>
+      <w:r>
+        <w:rPr>
+          <w:rFonts w:ascii="Times New Roman" w:hAnsi="Times New Roman" w:cs="Times New Roman"/>
+        </w:rPr>
+        <w:t>001, .002, .004, .005, .00025</w:t>
+      </w:r>
+    </w:p>
+    <w:p>
+      <w:pPr>
+        <w:rPr>
+          <w:rFonts w:ascii="Times New Roman" w:hAnsi="Times New Roman" w:cs="Times New Roman"/>
+        </w:rPr>
+      </w:pPr>
+      <w:r>
+        <w:rPr>
+          <w:rFonts w:ascii="Times New Roman" w:hAnsi="Times New Roman" w:cs="Times New Roman"/>
+        </w:rPr>
+        <w:t>Vary b= ..2, .4, .8, .1.6</w:t>
+      </w:r>
+    </w:p>
+    <w:p>
+      <w:pPr>
+        <w:rPr>
+          <w:rFonts w:ascii="Times New Roman" w:hAnsi="Times New Roman" w:cs="Times New Roman"/>
+        </w:rPr>
+      </w:pPr>
+      <w:r>
+        <w:rPr>
+          <w:rFonts w:ascii="Times New Roman" w:hAnsi="Times New Roman" w:cs="Times New Roman"/>
+        </w:rPr>
+        <w:t>Vary d= 100, 200, 400, 500, 800</w:t>
+      </w:r>
+    </w:p>
+    <w:p>
+      <w:pPr>
+        <w:rPr>
+          <w:rFonts w:ascii="Times New Roman" w:hAnsi="Times New Roman" w:cs="Times New Roman"/>
+        </w:rPr>
+      </w:pPr>
+      <w:r>
+        <w:rPr>
+          <w:rFonts w:ascii="Times New Roman" w:hAnsi="Times New Roman" w:cs="Times New Roman"/>
+        </w:rPr>
+        <w:t>Vary e= .05, .06, .07, .08, .09</w:t>
+      </w:r>
+      <w:r>
+        <w:rPr>
+          <w:rFonts w:ascii="Times New Roman" w:hAnsi="Times New Roman" w:cs="Times New Roman"/>
+        </w:rPr>
+        <w:t xml:space="preserve"> </w:t>
+      </w:r>
+    </w:p>
+    <w:p>
+      <w:pPr>
+        <w:rPr>
+          <w:rFonts w:ascii="Times New Roman" w:hAnsi="Times New Roman" w:cs="Times New Roman"/>
+        </w:rPr>
+      </w:pPr>
+      <w:r>
+        <w:rPr>
+          <w:rFonts w:ascii="Times New Roman" w:hAnsi="Times New Roman" w:cs="Times New Roman"/>
+        </w:rPr>
+        <w:t xml:space="preserve">Vary </w:t>
+      </w:r>
+      <w:r>
+        <w:rPr>
+          <w:rFonts w:ascii="Times New Roman" w:hAnsi="Times New Roman" w:cs="Times New Roman"/>
+        </w:rPr>
+        <w:t>s= .05, .1, .2, .3, .4</w:t>
+      </w:r>
+    </w:p>
+    <w:p>
+      <w:pPr>
+        <w:rPr>
+          <w:rFonts w:ascii="Times New Roman" w:hAnsi="Times New Roman" w:cs="Times New Roman"/>
+        </w:rPr>
+      </w:pPr>
+      <w:r>
+        <w:rPr>
+          <w:rFonts w:ascii="Times New Roman" w:hAnsi="Times New Roman" w:cs="Times New Roman"/>
+        </w:rPr>
+        <w:t>Vary w= 3, 4, 5, 6, 7</w:t>
+      </w:r>
+    </w:p>
+    <w:p>
+      <w:pPr>
+        <w:rPr>
+          <w:rFonts w:ascii="Times New Roman" w:hAnsi="Times New Roman" w:cs="Times New Roman"/>
+        </w:rPr>
+      </w:pPr>
+      <w:r>
+        <w:rPr>
+          <w:rFonts w:ascii="Times New Roman" w:hAnsi="Times New Roman" w:cs="Times New Roman"/>
+        </w:rPr>
+        <w:t>Each variable is located in its own folder.</w:t>
+      </w:r>
+    </w:p>
+    <w:p>
+      <w:pPr>
+        <w:rPr>
+          <w:rFonts w:ascii="Times New Roman" w:hAnsi="Times New Roman" w:cs="Times New Roman"/>
+        </w:rPr>
+      </w:pPr>
+      <w:r>
+        <w:rPr>
+          <w:rFonts w:ascii="Times New Roman" w:hAnsi="Times New Roman" w:cs="Times New Roman"/>
+        </w:rPr>
+        <w:t xml:space="preserve">All of the conditions varied held the other variables constant at the initial condition parameters from step 2. The graphs were formed separately then combined into one. The combined graph is easily labeled </w:t>
+      </w:r>
+      <w:r>
+        <w:rPr>
+          <w:rFonts w:ascii="Times New Roman" w:hAnsi="Times New Roman" w:cs="Times New Roman"/>
+        </w:rPr>
+        <w:t>RM-(variable).png</w:t>
+      </w:r>
+    </w:p>
+    <w:p>
+      <w:pPr>
+        <w:rPr>
+          <w:rFonts w:ascii="Times New Roman" w:hAnsi="Times New Roman" w:cs="Times New Roman"/>
+        </w:rPr>
+      </w:pPr>
+    </w:p>
+    <w:p>
+      <w:pPr>
+        <w:rPr>
+          <w:rFonts w:ascii="Times New Roman" w:hAnsi="Times New Roman" w:cs="Times New Roman"/>
+          <w:b/>
+          <w:i/>
+        </w:rPr>
+      </w:pPr>
+      <w:r>
+        <w:rPr>
+          <w:rFonts w:ascii="Times New Roman" w:hAnsi="Times New Roman" w:cs="Times New Roman"/>
+          <w:b/>
+          <w:i/>
+        </w:rPr>
+        <w:t>Difference from Lotka-Volterra</w:t>
+      </w:r>
+      <w:r>
+        <w:rPr>
+          <w:rFonts w:ascii="Times New Roman" w:hAnsi="Times New Roman" w:cs="Times New Roman"/>
+          <w:b/>
+          <w:i/>
+        </w:rPr>
+        <w:t>:</w:t>
+      </w:r>
+    </w:p>
+    <w:p>
+      <w:pPr>
+        <w:rPr>
+          <w:rFonts w:ascii="Times New Roman" w:hAnsi="Times New Roman" w:cs="Times New Roman"/>
+        </w:rPr>
+      </w:pPr>
+    </w:p>
+    <w:p>
+      <w:pPr>
+        <w:rPr>
+          <w:rFonts w:ascii="Times New Roman" w:hAnsi="Times New Roman" w:cs="Times New Roman"/>
+          <w:b/>
+          <w:i/>
+        </w:rPr>
+      </w:pPr>
+      <w:r>
+        <w:rPr>
+          <w:rFonts w:ascii="Times New Roman" w:hAnsi="Times New Roman" w:cs="Times New Roman"/>
+          <w:b/>
+          <w:i/>
+        </w:rPr>
+        <w:t>Role of Each Parameter:</w:t>
+      </w:r>
+    </w:p>
+    <w:p>
+      <w:pPr>
+        <w:rPr>
+          <w:rFonts w:ascii="Times New Roman" w:hAnsi="Times New Roman" w:cs="Times New Roman"/>
+          <w:b/>
+          <w:i/>
+        </w:rPr>
+      </w:pPr>
+    </w:p>
+    <w:p>
+      <w:pPr>
+        <w:rPr>
+          <w:rFonts w:ascii="Times New Roman" w:hAnsi="Times New Roman" w:cs="Times New Roman"/>
+          <w:b/>
+          <w:i/>
+        </w:rPr>
+      </w:pPr>
+      <w:r>
+        <w:rPr>
+          <w:rFonts w:ascii="Times New Roman" w:hAnsi="Times New Roman" w:cs="Times New Roman"/>
+          <w:b/>
+          <w:i/>
+        </w:rPr>
+        <w:t xml:space="preserve">Parameter Values and Predator abundance: </w:t>
+      </w:r>
+    </w:p>
+    <w:p>
+      <w:pPr>
+        <w:rPr>
+          <w:rFonts w:ascii="Times New Roman" w:hAnsi="Times New Roman" w:cs="Times New Roman"/>
+          <w:b/>
+          <w:i/>
+        </w:rPr>
+      </w:pPr>
+    </w:p>
+    <w:p>
+      <w:pPr>
+        <w:rPr>
+          <w:rFonts w:ascii="Times New Roman" w:hAnsi="Times New Roman" w:cs="Times New Roman"/>
+          <w:b/>
+          <w:i/>
+        </w:rPr>
+      </w:pPr>
+    </w:p>
+    <w:p>
+      <w:pPr>
+        <w:rPr>
+          <w:rFonts w:ascii="Times New Roman" w:hAnsi="Times New Roman" w:cs="Times New Roman"/>
+          <w:b/>
+          <w:u w:val="single"/>
+        </w:rPr>
+      </w:pPr>
+      <w:r>
+        <w:rPr>
+          <w:rFonts w:ascii="Times New Roman" w:hAnsi="Times New Roman" w:cs="Times New Roman"/>
+          <w:b/>
+          <w:u w:val="single"/>
+        </w:rPr>
+        <w:t>Paradox of Enrichment</w:t>
+      </w:r>
+    </w:p>
+    <w:p>
+      <w:pPr>
+        <w:rPr>
+          <w:rFonts w:ascii="Times New Roman" w:hAnsi="Times New Roman" w:cs="Times New Roman"/>
+          <w:b/>
+          <w:u w:val="single"/>
+        </w:rPr>
+      </w:pPr>
+    </w:p>
+    <w:p>
+      <w:pPr>
+        <w:rPr>
+          <w:rFonts w:ascii="Times New Roman" w:hAnsi="Times New Roman" w:cs="Times New Roman"/>
+          <w:b/>
+          <w:i/>
+        </w:rPr>
+      </w:pPr>
+      <w:r>
+        <w:rPr>
+          <w:rFonts w:ascii="Times New Roman" w:hAnsi="Times New Roman" w:cs="Times New Roman"/>
+          <w:b/>
+          <w:i/>
+        </w:rPr>
+        <w:t>Simulated dynamics with capacity varying from 800 to 2000</w:t>
+      </w:r>
+    </w:p>
+    <w:p>
+      <w:pPr>
+        <w:rPr>
+          <w:rFonts w:ascii="Times New Roman" w:hAnsi="Times New Roman" w:cs="Times New Roman"/>
+        </w:rPr>
+      </w:pPr>
+      <w:r>
+        <w:rPr>
+          <w:rFonts w:ascii="Times New Roman" w:hAnsi="Times New Roman" w:cs="Times New Roman"/>
+        </w:rPr>
+        <w:t xml:space="preserve">Located in Directory </w:t>
+      </w:r>
+      <w:r>
+        <w:rPr>
+          <w:rFonts w:ascii="Times New Roman" w:hAnsi="Times New Roman" w:cs="Times New Roman"/>
+        </w:rPr>
+        <w:t>Paradox of Enrichment</w:t>
+      </w:r>
+      <w:r>
+        <w:rPr>
+          <w:rFonts w:ascii="Times New Roman" w:hAnsi="Times New Roman" w:cs="Times New Roman"/>
+        </w:rPr>
+        <w:t xml:space="preserve">, file </w:t>
+      </w:r>
+      <w:r>
+        <w:rPr>
+          <w:rFonts w:ascii="Times New Roman" w:hAnsi="Times New Roman" w:cs="Times New Roman"/>
+        </w:rPr>
+        <w:t>PE800.png and PE2000.png</w:t>
+      </w:r>
+    </w:p>
+    <w:p>
+      <w:pPr>
+        <w:rPr>
+          <w:rFonts w:ascii="Times New Roman" w:hAnsi="Times New Roman" w:cs="Times New Roman"/>
+        </w:rPr>
+      </w:pPr>
+      <w:r>
+        <w:rPr>
+          <w:rFonts w:ascii="Times New Roman" w:hAnsi="Times New Roman" w:cs="Times New Roman"/>
+        </w:rPr>
+        <w:t xml:space="preserve">The code is the same as used in the Rosenzweig MacArthur code. The carrying capacity, variable a (alpha) was changed from .00125 to .0005 which gave capacities from 800 to 2000. </w:t>
       </w:r>
       <w:bookmarkStart w:id="0" w:name="_GoBack"/>
       <w:bookmarkEnd w:id="0"/>
-      <w:r>
-        <w:rPr>
-          <w:rFonts w:ascii="Times New Roman" w:hAnsi="Times New Roman" w:cs="Times New Roman"/>
-        </w:rPr>
-        <w:t>.png</w:t>
-      </w:r>
-    </w:p>
-    <w:p>
-      <w:pPr>
-        <w:rPr>
-          <w:rFonts w:ascii="Times New Roman" w:hAnsi="Times New Roman" w:cs="Times New Roman"/>
-        </w:rPr>
-      </w:pPr>
-    </w:p>
-    <w:p>
-      <w:pPr>
-        <w:rPr>
-          <w:rFonts w:ascii="Times New Roman" w:hAnsi="Times New Roman" w:cs="Times New Roman"/>
-          <w:b/>
-          <w:i/>
-        </w:rPr>
-      </w:pPr>
-      <w:r>
-        <w:rPr>
-          <w:rFonts w:ascii="Times New Roman" w:hAnsi="Times New Roman" w:cs="Times New Roman"/>
-          <w:b/>
-          <w:i/>
-        </w:rPr>
-        <w:t xml:space="preserve">3. Additional simulations changing different parameters at each time: </w:t>
-      </w:r>
-    </w:p>
-    <w:p>
-      <w:pPr>
-        <w:rPr>
-          <w:rFonts w:ascii="Times New Roman" w:hAnsi="Times New Roman" w:cs="Times New Roman"/>
-        </w:rPr>
-      </w:pPr>
-      <w:r>
-        <w:rPr>
-          <w:rFonts w:ascii="Times New Roman" w:hAnsi="Times New Roman" w:cs="Times New Roman"/>
-        </w:rPr>
-        <w:t>Located in directory Lotka Volterra, sub-directory Lotka-Volterra-Plots</w:t>
-      </w:r>
-    </w:p>
-    <w:p>
-      <w:pPr>
-        <w:rPr>
-          <w:rFonts w:ascii="Times New Roman" w:hAnsi="Times New Roman" w:cs="Times New Roman"/>
-        </w:rPr>
-      </w:pPr>
-      <w:r>
-        <w:rPr>
-          <w:rFonts w:ascii="Times New Roman" w:hAnsi="Times New Roman" w:cs="Times New Roman"/>
-        </w:rPr>
-        <w:t xml:space="preserve">Vary Initial Conditions= varying the initial number of prey and predators alters the graphs and its primary shape, to keep the other simulations under the same conditions, the initial conditions provided in part 2 were used instead. </w:t>
-      </w:r>
-    </w:p>
-    <w:p>
-      <w:pPr>
-        <w:rPr>
-          <w:rFonts w:ascii="Times New Roman" w:hAnsi="Times New Roman" w:cs="Times New Roman"/>
-        </w:rPr>
-      </w:pPr>
-      <w:r>
-        <w:rPr>
-          <w:rFonts w:ascii="Times New Roman" w:hAnsi="Times New Roman" w:cs="Times New Roman"/>
-        </w:rPr>
-        <w:t>Vary A= .01, .04, .005, .08</w:t>
-      </w:r>
-    </w:p>
-    <w:p>
-      <w:pPr>
-        <w:rPr>
-          <w:rFonts w:ascii="Times New Roman" w:hAnsi="Times New Roman" w:cs="Times New Roman"/>
-        </w:rPr>
-      </w:pPr>
-      <w:r>
-        <w:rPr>
-          <w:rFonts w:ascii="Times New Roman" w:hAnsi="Times New Roman" w:cs="Times New Roman"/>
-        </w:rPr>
-        <w:t>Vary B= .1, .3, 1, 2</w:t>
-      </w:r>
-    </w:p>
-    <w:p>
-      <w:pPr>
-        <w:rPr>
-          <w:rFonts w:ascii="Times New Roman" w:hAnsi="Times New Roman" w:cs="Times New Roman"/>
-        </w:rPr>
-      </w:pPr>
-      <w:r>
-        <w:rPr>
-          <w:rFonts w:ascii="Times New Roman" w:hAnsi="Times New Roman" w:cs="Times New Roman"/>
-        </w:rPr>
-        <w:t>Vary S= .1, .4, .05, .8</w:t>
-      </w:r>
-    </w:p>
-    <w:p>
-      <w:pPr>
-        <w:rPr>
-          <w:rFonts w:ascii="Times New Roman" w:hAnsi="Times New Roman" w:cs="Times New Roman"/>
-        </w:rPr>
-      </w:pPr>
-      <w:r>
-        <w:rPr>
-          <w:rFonts w:ascii="Times New Roman" w:hAnsi="Times New Roman" w:cs="Times New Roman"/>
-        </w:rPr>
-        <w:t>Vary E= .2, .4, .05, .025</w:t>
-      </w:r>
-    </w:p>
-    <w:p>
-      <w:pPr>
-        <w:rPr>
-          <w:rFonts w:ascii="Times New Roman" w:hAnsi="Times New Roman" w:cs="Times New Roman"/>
-        </w:rPr>
-      </w:pPr>
-      <w:r>
-        <w:rPr>
-          <w:rFonts w:ascii="Times New Roman" w:hAnsi="Times New Roman" w:cs="Times New Roman"/>
-        </w:rPr>
-        <w:t>Each variable is located in its own folder.</w:t>
-      </w:r>
-    </w:p>
-    <w:p>
-      <w:pPr>
-        <w:rPr>
-          <w:rFonts w:ascii="Times New Roman" w:hAnsi="Times New Roman" w:cs="Times New Roman"/>
-        </w:rPr>
-      </w:pPr>
-      <w:r>
-        <w:rPr>
-          <w:rFonts w:ascii="Times New Roman" w:hAnsi="Times New Roman" w:cs="Times New Roman"/>
-        </w:rPr>
-        <w:t xml:space="preserve">All of the conditions varied held the other variables constant at the initial condition parameters from step 2. The graphs were formed separately then combined into one. The combined graph is easily labeled LV-(variable, a/b/s/e).png. </w:t>
-      </w:r>
+    </w:p>
+    <w:p>
+      <w:pPr>
+        <w:rPr>
+          <w:rFonts w:ascii="Times New Roman" w:hAnsi="Times New Roman" w:cs="Times New Roman"/>
+          <w:b/>
+        </w:rPr>
+      </w:pPr>
+    </w:p>
+    <w:p>
+      <w:pPr>
+        <w:rPr>
+          <w:rFonts w:ascii="Times New Roman" w:hAnsi="Times New Roman" w:cs="Times New Roman"/>
+          <w:b/>
+          <w:i/>
+        </w:rPr>
+      </w:pPr>
+    </w:p>
+    <w:p>
+      <w:pPr>
+        <w:rPr>
+          <w:rFonts w:ascii="Times New Roman" w:hAnsi="Times New Roman" w:cs="Times New Roman"/>
+          <w:b/>
+          <w:i/>
+        </w:rPr>
+      </w:pPr>
+      <w:r>
+        <w:rPr>
+          <w:rFonts w:ascii="Times New Roman" w:hAnsi="Times New Roman" w:cs="Times New Roman"/>
+          <w:b/>
+          <w:i/>
+        </w:rPr>
+        <w:t>Increase in Carrying Capacity:</w:t>
+      </w:r>
+    </w:p>
+    <w:p>
+      <w:pPr>
+        <w:rPr>
+          <w:rFonts w:ascii="Times New Roman" w:hAnsi="Times New Roman" w:cs="Times New Roman"/>
+          <w:b/>
+          <w:i/>
+        </w:rPr>
+      </w:pPr>
+    </w:p>
+    <w:p>
+      <w:pPr>
+        <w:rPr>
+          <w:rFonts w:ascii="Times New Roman" w:hAnsi="Times New Roman" w:cs="Times New Roman"/>
+          <w:b/>
+          <w:i/>
+        </w:rPr>
+      </w:pPr>
+      <w:r>
+        <w:rPr>
+          <w:rFonts w:ascii="Times New Roman" w:hAnsi="Times New Roman" w:cs="Times New Roman"/>
+          <w:b/>
+          <w:i/>
+        </w:rPr>
+        <w:t>Paradox of Enrichment:</w:t>
+      </w:r>
+    </w:p>
+    <w:p>
+      <w:pPr>
+        <w:rPr>
+          <w:rFonts w:ascii="Times New Roman" w:hAnsi="Times New Roman" w:cs="Times New Roman"/>
+        </w:rPr>
+      </w:pPr>
+    </w:p>
+    <w:p>
+      <w:pPr>
+        <w:rPr>
+          <w:rFonts w:ascii="Times New Roman" w:hAnsi="Times New Roman" w:cs="Times New Roman"/>
+        </w:rPr>
+      </w:pPr>
+    </w:p>
+    <w:p>
+      <w:pPr>
+        <w:rPr>
+          <w:rFonts w:ascii="Times New Roman" w:hAnsi="Times New Roman" w:cs="Times New Roman"/>
+        </w:rPr>
+      </w:pPr>
+    </w:p>
+    <w:p>
+      <w:pPr>
+        <w:rPr>
+          <w:rFonts w:ascii="Times New Roman" w:hAnsi="Times New Roman" w:cs="Times New Roman"/>
+        </w:rPr>
+      </w:pPr>
+    </w:p>
+    <w:p>
+      <w:pPr>
+        <w:rPr>
+          <w:rFonts w:ascii="Times New Roman" w:hAnsi="Times New Roman" w:cs="Times New Roman"/>
+        </w:rPr>
+      </w:pPr>
+    </w:p>
+    <w:p>
+      <w:pPr>
+        <w:rPr>
+          <w:rFonts w:ascii="Times New Roman" w:hAnsi="Times New Roman" w:cs="Times New Roman"/>
+        </w:rPr>
+      </w:pPr>
+    </w:p>
+    <w:p>
+      <w:pPr>
+        <w:rPr>
+          <w:rFonts w:ascii="Times New Roman" w:hAnsi="Times New Roman" w:cs="Times New Roman"/>
+        </w:rPr>
+      </w:pPr>
+    </w:p>
+    <w:p>
+      <w:pPr>
+        <w:rPr>
+          <w:rFonts w:ascii="Times New Roman" w:hAnsi="Times New Roman" w:cs="Times New Roman"/>
+        </w:rPr>
+      </w:pPr>
+    </w:p>
+    <w:p>
+      <w:pPr>
+        <w:rPr>
+          <w:rFonts w:ascii="Times New Roman" w:hAnsi="Times New Roman" w:cs="Times New Roman"/>
+        </w:rPr>
+      </w:pPr>
     </w:p>
     <w:p>
       <w:pPr>
@@ -2777,7 +3162,7 @@
 </file>
 
 <file path=customXml/itemProps2.xml><?xml version="1.0" encoding="utf-8"?>
-<ds:datastoreItem xmlns:ds="http://schemas.openxmlformats.org/officeDocument/2006/customXml" ds:itemID="{D89F2F9A-CC98-0147-84D2-B98E11384632}">
+<ds:datastoreItem xmlns:ds="http://schemas.openxmlformats.org/officeDocument/2006/customXml" ds:itemID="{01B18866-C5C3-3143-8DF8-5A98D7EE102D}">
   <ds:schemaRefs>
     <ds:schemaRef ds:uri="http://schemas.openxmlformats.org/officeDocument/2006/bibliography"/>
   </ds:schemaRefs>

</xml_diff>